<commit_message>
rapport rempli selon les résultats du 4 avril (pour démo 3-4)
</commit_message>
<xml_diff>
--- a/Gestion/Rapports de tests/M3_préampli.docx
+++ b/Gestion/Rapports de tests/M3_préampli.docx
@@ -126,16 +126,7 @@
           <w:sz w:val="24"/>
           <w:szCs w:val="24"/>
         </w:rPr>
-        <w:t xml:space="preserve">. Cette </w:t>
-      </w:r>
-      <w:bookmarkStart w:id="0" w:name="_GoBack"/>
-      <w:bookmarkEnd w:id="0"/>
-      <w:r>
-        <w:rPr>
-          <w:sz w:val="24"/>
-          <w:szCs w:val="24"/>
-        </w:rPr>
-        <w:t>procédure comprend également les étapes pour ajuster les gains du préamplificateur afin de maximiser l’utilisation de la plage dynamique et d’avoir une sortie compatible avec l’entrée du codec sur le DSK.</w:t>
+        <w:t>. Cette procédure comprend également les étapes pour ajuster les gains du préamplificateur afin de maximiser l’utilisation de la plage dynamique et d’avoir une sortie compatible avec l’entrée du codec sur le DSK.</w:t>
       </w:r>
     </w:p>
     <w:p>
@@ -839,7 +830,14 @@
           <w:sz w:val="24"/>
           <w:szCs w:val="24"/>
         </w:rPr>
-        <w:t>Vpeak</w:t>
+        <w:t>V</w:t>
+      </w:r>
+      <w:r>
+        <w:rPr>
+          <w:sz w:val="24"/>
+          <w:szCs w:val="24"/>
+        </w:rPr>
+        <w:t>rms</w:t>
       </w:r>
       <w:proofErr w:type="spellEnd"/>
       <w:r>
@@ -1034,6 +1032,14 @@
                 <w:szCs w:val="24"/>
               </w:rPr>
             </w:pPr>
+            <w:r>
+              <w:rPr>
+                <w:b/>
+                <w:sz w:val="24"/>
+                <w:szCs w:val="24"/>
+              </w:rPr>
+              <w:t>03-AVR-2017</w:t>
+            </w:r>
           </w:p>
         </w:tc>
         <w:tc>
@@ -1048,6 +1054,14 @@
                 <w:szCs w:val="24"/>
               </w:rPr>
             </w:pPr>
+            <w:r>
+              <w:rPr>
+                <w:b/>
+                <w:sz w:val="24"/>
+                <w:szCs w:val="24"/>
+              </w:rPr>
+              <w:t>Avec U2A en suiveur, un gain max à U1 ne suffit pas à atteindre 1Vrms en sortie</w:t>
+            </w:r>
           </w:p>
         </w:tc>
         <w:tc>
@@ -1062,6 +1076,16 @@
                 <w:szCs w:val="24"/>
               </w:rPr>
             </w:pPr>
+            <w:proofErr w:type="gramStart"/>
+            <w:r>
+              <w:rPr>
+                <w:b/>
+                <w:sz w:val="24"/>
+                <w:szCs w:val="24"/>
+              </w:rPr>
+              <w:t>oui</w:t>
+            </w:r>
+            <w:proofErr w:type="gramEnd"/>
           </w:p>
         </w:tc>
         <w:tc>
@@ -1076,6 +1100,32 @@
                 <w:szCs w:val="24"/>
               </w:rPr>
             </w:pPr>
+            <w:r>
+              <w:rPr>
+                <w:b/>
+                <w:sz w:val="24"/>
+                <w:szCs w:val="24"/>
+              </w:rPr>
+              <w:t xml:space="preserve">Selon l’amplitude que nous fournit le </w:t>
+            </w:r>
+            <w:proofErr w:type="spellStart"/>
+            <w:r>
+              <w:rPr>
+                <w:b/>
+                <w:sz w:val="24"/>
+                <w:szCs w:val="24"/>
+              </w:rPr>
+              <w:t>piézo</w:t>
+            </w:r>
+            <w:proofErr w:type="spellEnd"/>
+            <w:r>
+              <w:rPr>
+                <w:b/>
+                <w:sz w:val="24"/>
+                <w:szCs w:val="24"/>
+              </w:rPr>
+              <w:t xml:space="preserve"> récepteur, on devrait mettre un gain fixe de 50 à U2A</w:t>
+            </w:r>
           </w:p>
         </w:tc>
       </w:tr>
@@ -1096,6 +1146,14 @@
                 <w:szCs w:val="24"/>
               </w:rPr>
             </w:pPr>
+            <w:r>
+              <w:rPr>
+                <w:b/>
+                <w:sz w:val="24"/>
+                <w:szCs w:val="24"/>
+              </w:rPr>
+              <w:t>04-AVR-2017</w:t>
+            </w:r>
           </w:p>
         </w:tc>
         <w:tc>
@@ -1110,6 +1168,14 @@
                 <w:szCs w:val="24"/>
               </w:rPr>
             </w:pPr>
+            <w:r>
+              <w:rPr>
+                <w:b/>
+                <w:sz w:val="24"/>
+                <w:szCs w:val="24"/>
+              </w:rPr>
+              <w:t>Le gain du préampli a été ajusté (gain fixe U2A et gain variable U1). La plage de tension en sortie est telle que désirée et on ne discerne pas de distorsion dans le signal de sortie.</w:t>
+            </w:r>
           </w:p>
         </w:tc>
         <w:tc>
@@ -1124,6 +1190,16 @@
                 <w:szCs w:val="24"/>
               </w:rPr>
             </w:pPr>
+            <w:proofErr w:type="gramStart"/>
+            <w:r>
+              <w:rPr>
+                <w:b/>
+                <w:sz w:val="24"/>
+                <w:szCs w:val="24"/>
+              </w:rPr>
+              <w:t>non</w:t>
+            </w:r>
+            <w:proofErr w:type="gramEnd"/>
           </w:p>
         </w:tc>
         <w:tc>
@@ -1268,322 +1344,14 @@
     </w:tbl>
     <w:p>
       <w:pPr>
-        <w:ind w:left="360"/>
         <w:rPr>
           <w:b/>
           <w:sz w:val="44"/>
           <w:szCs w:val="44"/>
         </w:rPr>
       </w:pPr>
-    </w:p>
-    <w:p>
-      <w:pPr>
-        <w:pStyle w:val="ListParagraph"/>
-        <w:rPr>
-          <w:b/>
-          <w:sz w:val="44"/>
-          <w:szCs w:val="44"/>
-        </w:rPr>
-      </w:pPr>
-    </w:p>
-    <w:p>
-      <w:pPr>
-        <w:rPr>
-          <w:b/>
-          <w:sz w:val="44"/>
-          <w:szCs w:val="44"/>
-        </w:rPr>
-      </w:pPr>
-      <w:r>
-        <w:rPr>
-          <w:b/>
-          <w:sz w:val="44"/>
-          <w:szCs w:val="44"/>
-        </w:rPr>
-        <w:br w:type="page"/>
-      </w:r>
-    </w:p>
-    <w:p>
-      <w:pPr>
-        <w:pStyle w:val="ListParagraph"/>
-        <w:numPr>
-          <w:ilvl w:val="0"/>
-          <w:numId w:val="1"/>
-        </w:numPr>
-        <w:rPr>
-          <w:b/>
-          <w:sz w:val="44"/>
-          <w:szCs w:val="44"/>
-        </w:rPr>
-      </w:pPr>
-      <w:r>
-        <w:rPr>
-          <w:b/>
-          <w:sz w:val="44"/>
-          <w:szCs w:val="44"/>
-        </w:rPr>
-        <w:lastRenderedPageBreak/>
-        <w:t>Bugs et problèmes suite aux tests</w:t>
-      </w:r>
-    </w:p>
-    <w:tbl>
-      <w:tblPr>
-        <w:tblStyle w:val="TableGrid"/>
-        <w:tblW w:w="9497" w:type="dxa"/>
-        <w:tblInd w:w="421" w:type="dxa"/>
-        <w:tblLook w:val="04A0" w:firstRow="1" w:lastRow="0" w:firstColumn="1" w:lastColumn="0" w:noHBand="0" w:noVBand="1"/>
-      </w:tblPr>
-      <w:tblGrid>
-        <w:gridCol w:w="1842"/>
-        <w:gridCol w:w="4820"/>
-        <w:gridCol w:w="2835"/>
-      </w:tblGrid>
-      <w:tr>
-        <w:tc>
-          <w:tcPr>
-            <w:tcW w:w="1842" w:type="dxa"/>
-            <w:shd w:val="clear" w:color="auto" w:fill="D5DCE4" w:themeFill="text2" w:themeFillTint="33"/>
-          </w:tcPr>
-          <w:p>
-            <w:pPr>
-              <w:pStyle w:val="ListParagraph"/>
-              <w:ind w:left="0"/>
-              <w:rPr>
-                <w:b/>
-                <w:sz w:val="24"/>
-                <w:szCs w:val="44"/>
-              </w:rPr>
-            </w:pPr>
-            <w:r>
-              <w:rPr>
-                <w:b/>
-                <w:sz w:val="24"/>
-                <w:szCs w:val="44"/>
-              </w:rPr>
-              <w:t>Numéro du Bug</w:t>
-            </w:r>
-          </w:p>
-        </w:tc>
-        <w:tc>
-          <w:tcPr>
-            <w:tcW w:w="4820" w:type="dxa"/>
-            <w:shd w:val="clear" w:color="auto" w:fill="D5DCE4" w:themeFill="text2" w:themeFillTint="33"/>
-          </w:tcPr>
-          <w:p>
-            <w:pPr>
-              <w:pStyle w:val="ListParagraph"/>
-              <w:ind w:left="0"/>
-              <w:rPr>
-                <w:b/>
-                <w:sz w:val="24"/>
-                <w:szCs w:val="44"/>
-              </w:rPr>
-            </w:pPr>
-            <w:r>
-              <w:rPr>
-                <w:b/>
-                <w:sz w:val="24"/>
-                <w:szCs w:val="44"/>
-              </w:rPr>
-              <w:t>Description du Bug</w:t>
-            </w:r>
-          </w:p>
-        </w:tc>
-        <w:tc>
-          <w:tcPr>
-            <w:tcW w:w="2835" w:type="dxa"/>
-            <w:shd w:val="clear" w:color="auto" w:fill="D5DCE4" w:themeFill="text2" w:themeFillTint="33"/>
-          </w:tcPr>
-          <w:p>
-            <w:pPr>
-              <w:pStyle w:val="ListParagraph"/>
-              <w:ind w:left="0"/>
-              <w:rPr>
-                <w:b/>
-                <w:sz w:val="24"/>
-                <w:szCs w:val="44"/>
-              </w:rPr>
-            </w:pPr>
-            <w:r>
-              <w:rPr>
-                <w:b/>
-                <w:sz w:val="24"/>
-                <w:szCs w:val="44"/>
-              </w:rPr>
-              <w:t>Liens vers la traçabilité (GIT)</w:t>
-            </w:r>
-          </w:p>
-        </w:tc>
-      </w:tr>
-      <w:tr>
-        <w:trPr>
-          <w:trHeight w:val="784"/>
-        </w:trPr>
-        <w:tc>
-          <w:tcPr>
-            <w:tcW w:w="1842" w:type="dxa"/>
-          </w:tcPr>
-          <w:p>
-            <w:pPr>
-              <w:pStyle w:val="ListParagraph"/>
-              <w:ind w:left="0"/>
-              <w:rPr>
-                <w:b/>
-                <w:sz w:val="24"/>
-                <w:szCs w:val="44"/>
-              </w:rPr>
-            </w:pPr>
-          </w:p>
-        </w:tc>
-        <w:tc>
-          <w:tcPr>
-            <w:tcW w:w="4820" w:type="dxa"/>
-          </w:tcPr>
-          <w:p>
-            <w:pPr>
-              <w:pStyle w:val="ListParagraph"/>
-              <w:ind w:left="0"/>
-              <w:rPr>
-                <w:b/>
-                <w:sz w:val="24"/>
-                <w:szCs w:val="44"/>
-              </w:rPr>
-            </w:pPr>
-          </w:p>
-        </w:tc>
-        <w:tc>
-          <w:tcPr>
-            <w:tcW w:w="2835" w:type="dxa"/>
-          </w:tcPr>
-          <w:p>
-            <w:pPr>
-              <w:pStyle w:val="ListParagraph"/>
-              <w:ind w:left="0"/>
-              <w:rPr>
-                <w:b/>
-                <w:sz w:val="24"/>
-                <w:szCs w:val="44"/>
-              </w:rPr>
-            </w:pPr>
-          </w:p>
-        </w:tc>
-      </w:tr>
-      <w:tr>
-        <w:trPr>
-          <w:trHeight w:val="852"/>
-        </w:trPr>
-        <w:tc>
-          <w:tcPr>
-            <w:tcW w:w="1842" w:type="dxa"/>
-          </w:tcPr>
-          <w:p>
-            <w:pPr>
-              <w:pStyle w:val="ListParagraph"/>
-              <w:ind w:left="0"/>
-              <w:rPr>
-                <w:b/>
-                <w:sz w:val="24"/>
-                <w:szCs w:val="44"/>
-              </w:rPr>
-            </w:pPr>
-          </w:p>
-        </w:tc>
-        <w:tc>
-          <w:tcPr>
-            <w:tcW w:w="4820" w:type="dxa"/>
-          </w:tcPr>
-          <w:p>
-            <w:pPr>
-              <w:pStyle w:val="ListParagraph"/>
-              <w:ind w:left="0"/>
-              <w:rPr>
-                <w:b/>
-                <w:sz w:val="24"/>
-                <w:szCs w:val="44"/>
-              </w:rPr>
-            </w:pPr>
-          </w:p>
-        </w:tc>
-        <w:tc>
-          <w:tcPr>
-            <w:tcW w:w="2835" w:type="dxa"/>
-          </w:tcPr>
-          <w:p>
-            <w:pPr>
-              <w:pStyle w:val="ListParagraph"/>
-              <w:ind w:left="0"/>
-              <w:rPr>
-                <w:b/>
-                <w:sz w:val="24"/>
-                <w:szCs w:val="44"/>
-              </w:rPr>
-            </w:pPr>
-          </w:p>
-        </w:tc>
-      </w:tr>
-      <w:tr>
-        <w:trPr>
-          <w:trHeight w:val="849"/>
-        </w:trPr>
-        <w:tc>
-          <w:tcPr>
-            <w:tcW w:w="1842" w:type="dxa"/>
-          </w:tcPr>
-          <w:p>
-            <w:pPr>
-              <w:pStyle w:val="ListParagraph"/>
-              <w:ind w:left="0"/>
-              <w:rPr>
-                <w:b/>
-                <w:sz w:val="24"/>
-                <w:szCs w:val="44"/>
-              </w:rPr>
-            </w:pPr>
-          </w:p>
-        </w:tc>
-        <w:tc>
-          <w:tcPr>
-            <w:tcW w:w="4820" w:type="dxa"/>
-          </w:tcPr>
-          <w:p>
-            <w:pPr>
-              <w:pStyle w:val="ListParagraph"/>
-              <w:ind w:left="0"/>
-              <w:rPr>
-                <w:b/>
-                <w:sz w:val="24"/>
-                <w:szCs w:val="44"/>
-              </w:rPr>
-            </w:pPr>
-          </w:p>
-        </w:tc>
-        <w:tc>
-          <w:tcPr>
-            <w:tcW w:w="2835" w:type="dxa"/>
-          </w:tcPr>
-          <w:p>
-            <w:pPr>
-              <w:pStyle w:val="ListParagraph"/>
-              <w:ind w:left="0"/>
-              <w:rPr>
-                <w:b/>
-                <w:sz w:val="24"/>
-                <w:szCs w:val="44"/>
-              </w:rPr>
-            </w:pPr>
-          </w:p>
-        </w:tc>
-      </w:tr>
-    </w:tbl>
-    <w:p>
-      <w:pPr>
-        <w:pStyle w:val="ListParagraph"/>
-        <w:rPr>
-          <w:b/>
-          <w:sz w:val="24"/>
-          <w:szCs w:val="44"/>
-        </w:rPr>
-      </w:pPr>
+      <w:bookmarkStart w:id="0" w:name="_GoBack"/>
+      <w:bookmarkEnd w:id="0"/>
     </w:p>
     <w:sectPr>
       <w:pgSz w:w="12240" w:h="15840"/>
@@ -2136,6 +1904,7 @@
     <w:lsdException w:name="HTML Sample" w:semiHidden="1" w:unhideWhenUsed="1"/>
     <w:lsdException w:name="HTML Typewriter" w:semiHidden="1" w:unhideWhenUsed="1"/>
     <w:lsdException w:name="HTML Variable" w:semiHidden="1" w:unhideWhenUsed="1"/>
+    <w:lsdException w:name="Normal Table" w:semiHidden="1" w:unhideWhenUsed="1"/>
     <w:lsdException w:name="annotation subject" w:semiHidden="1" w:unhideWhenUsed="1"/>
     <w:lsdException w:name="No List" w:semiHidden="1" w:unhideWhenUsed="1"/>
     <w:lsdException w:name="Outline List 1" w:semiHidden="1" w:unhideWhenUsed="1"/>
@@ -2180,6 +1949,7 @@
     <w:lsdException w:name="Table Professional" w:semiHidden="1" w:unhideWhenUsed="1"/>
     <w:lsdException w:name="Table Subtle 1" w:semiHidden="1" w:unhideWhenUsed="1"/>
     <w:lsdException w:name="Table Subtle 2" w:semiHidden="1" w:unhideWhenUsed="1"/>
+    <w:lsdException w:name="Table Web 1" w:semiHidden="1" w:unhideWhenUsed="1"/>
     <w:lsdException w:name="Table Web 2" w:semiHidden="1" w:unhideWhenUsed="1"/>
     <w:lsdException w:name="Table Web 3" w:semiHidden="1" w:unhideWhenUsed="1"/>
     <w:lsdException w:name="Balloon Text" w:semiHidden="1" w:unhideWhenUsed="1"/>

</xml_diff>